<commit_message>
Added Progress Report, Architecture WIS Report, Requirements Group and Requirements Individual
</commit_message>
<xml_diff>
--- a/reports/Group/Chartering Report D01.docx
+++ b/reports/Group/Chartering Report D01.docx
@@ -16,7 +16,7 @@
           <w:szCs w:val="52"/>
         </w:rPr>
       </w:pPr>
-      <w:bookmarkStart w:id="0" w:name="_Toc190874561"/>
+      <w:bookmarkStart w:id="0" w:name="_Toc190891494"/>
       <w:r>
         <w:rPr>
           <w:rFonts w:cstheme="majorHAnsi"/>
@@ -49,6 +49,17 @@
           <w:szCs w:val="52"/>
         </w:rPr>
         <w:t>ing Report</w:t>
+      </w:r>
+      <w:r>
+        <w:rPr>
+          <w:rFonts w:cstheme="majorHAnsi"/>
+          <w:b/>
+          <w:bCs/>
+          <w:color w:val="auto"/>
+          <w:sz w:val="52"/>
+          <w:szCs w:val="52"/>
+        </w:rPr>
+        <w:t xml:space="preserve"> D01</w:t>
       </w:r>
       <w:bookmarkEnd w:id="0"/>
     </w:p>
@@ -839,7 +850,7 @@
           <w:r>
             <w:fldChar w:fldCharType="separate"/>
           </w:r>
-          <w:hyperlink w:anchor="_Toc190874561" w:history="1">
+          <w:hyperlink w:anchor="_Toc190891494" w:history="1">
             <w:r>
               <w:rPr>
                 <w:rStyle w:val="Hipervnculo"/>
@@ -848,7 +859,7 @@
                 <w:bCs/>
                 <w:noProof/>
               </w:rPr>
-              <w:t>Chartening Report</w:t>
+              <w:t>Chartering Report D01</w:t>
             </w:r>
             <w:r>
               <w:rPr>
@@ -869,7 +880,7 @@
                 <w:noProof/>
                 <w:webHidden/>
               </w:rPr>
-              <w:instrText xml:space="preserve"> PAGEREF _Toc190874561 \h </w:instrText>
+              <w:instrText xml:space="preserve"> PAGEREF _Toc190891494 \h </w:instrText>
             </w:r>
             <w:r>
               <w:rPr>
@@ -912,7 +923,7 @@
               <w:lang w:val="es-ES" w:eastAsia="es-ES"/>
             </w:rPr>
           </w:pPr>
-          <w:hyperlink w:anchor="_Toc190874562" w:history="1">
+          <w:hyperlink w:anchor="_Toc190891495" w:history="1">
             <w:r>
               <w:rPr>
                 <w:rStyle w:val="Hipervnculo"/>
@@ -942,7 +953,7 @@
                 <w:noProof/>
                 <w:webHidden/>
               </w:rPr>
-              <w:instrText xml:space="preserve"> PAGEREF _Toc190874562 \h </w:instrText>
+              <w:instrText xml:space="preserve"> PAGEREF _Toc190891495 \h </w:instrText>
             </w:r>
             <w:r>
               <w:rPr>
@@ -985,7 +996,7 @@
               <w:lang w:val="es-ES" w:eastAsia="es-ES"/>
             </w:rPr>
           </w:pPr>
-          <w:hyperlink w:anchor="_Toc190874563" w:history="1">
+          <w:hyperlink w:anchor="_Toc190891496" w:history="1">
             <w:r>
               <w:rPr>
                 <w:rStyle w:val="Hipervnculo"/>
@@ -1015,7 +1026,7 @@
                 <w:noProof/>
                 <w:webHidden/>
               </w:rPr>
-              <w:instrText xml:space="preserve"> PAGEREF _Toc190874563 \h </w:instrText>
+              <w:instrText xml:space="preserve"> PAGEREF _Toc190891496 \h </w:instrText>
             </w:r>
             <w:r>
               <w:rPr>
@@ -1058,7 +1069,7 @@
               <w:lang w:val="es-ES" w:eastAsia="es-ES"/>
             </w:rPr>
           </w:pPr>
-          <w:hyperlink w:anchor="_Toc190874564" w:history="1">
+          <w:hyperlink w:anchor="_Toc190891497" w:history="1">
             <w:r>
               <w:rPr>
                 <w:rStyle w:val="Hipervnculo"/>
@@ -1088,7 +1099,7 @@
                 <w:noProof/>
                 <w:webHidden/>
               </w:rPr>
-              <w:instrText xml:space="preserve"> PAGEREF _Toc190874564 \h </w:instrText>
+              <w:instrText xml:space="preserve"> PAGEREF _Toc190891497 \h </w:instrText>
             </w:r>
             <w:r>
               <w:rPr>
@@ -1131,7 +1142,7 @@
               <w:lang w:val="es-ES" w:eastAsia="es-ES"/>
             </w:rPr>
           </w:pPr>
-          <w:hyperlink w:anchor="_Toc190874565" w:history="1">
+          <w:hyperlink w:anchor="_Toc190891498" w:history="1">
             <w:r>
               <w:rPr>
                 <w:rStyle w:val="Hipervnculo"/>
@@ -1161,7 +1172,7 @@
                 <w:noProof/>
                 <w:webHidden/>
               </w:rPr>
-              <w:instrText xml:space="preserve"> PAGEREF _Toc190874565 \h </w:instrText>
+              <w:instrText xml:space="preserve"> PAGEREF _Toc190891498 \h </w:instrText>
             </w:r>
             <w:r>
               <w:rPr>
@@ -1204,7 +1215,7 @@
               <w:lang w:val="es-ES" w:eastAsia="es-ES"/>
             </w:rPr>
           </w:pPr>
-          <w:hyperlink w:anchor="_Toc190874566" w:history="1">
+          <w:hyperlink w:anchor="_Toc190891499" w:history="1">
             <w:r>
               <w:rPr>
                 <w:rStyle w:val="Hipervnculo"/>
@@ -1234,7 +1245,7 @@
                 <w:noProof/>
                 <w:webHidden/>
               </w:rPr>
-              <w:instrText xml:space="preserve"> PAGEREF _Toc190874566 \h </w:instrText>
+              <w:instrText xml:space="preserve"> PAGEREF _Toc190891499 \h </w:instrText>
             </w:r>
             <w:r>
               <w:rPr>
@@ -1277,7 +1288,7 @@
               <w:lang w:val="es-ES" w:eastAsia="es-ES"/>
             </w:rPr>
           </w:pPr>
-          <w:hyperlink w:anchor="_Toc190874567" w:history="1">
+          <w:hyperlink w:anchor="_Toc190891500" w:history="1">
             <w:r>
               <w:rPr>
                 <w:rStyle w:val="Hipervnculo"/>
@@ -1307,7 +1318,7 @@
                 <w:noProof/>
                 <w:webHidden/>
               </w:rPr>
-              <w:instrText xml:space="preserve"> PAGEREF _Toc190874567 \h </w:instrText>
+              <w:instrText xml:space="preserve"> PAGEREF _Toc190891500 \h </w:instrText>
             </w:r>
             <w:r>
               <w:rPr>
@@ -1350,7 +1361,7 @@
               <w:lang w:val="es-ES" w:eastAsia="es-ES"/>
             </w:rPr>
           </w:pPr>
-          <w:hyperlink w:anchor="_Toc190874568" w:history="1">
+          <w:hyperlink w:anchor="_Toc190891501" w:history="1">
             <w:r>
               <w:rPr>
                 <w:rStyle w:val="Hipervnculo"/>
@@ -1380,7 +1391,7 @@
                 <w:noProof/>
                 <w:webHidden/>
               </w:rPr>
-              <w:instrText xml:space="preserve"> PAGEREF _Toc190874568 \h </w:instrText>
+              <w:instrText xml:space="preserve"> PAGEREF _Toc190891501 \h </w:instrText>
             </w:r>
             <w:r>
               <w:rPr>
@@ -1423,7 +1434,7 @@
               <w:lang w:val="es-ES" w:eastAsia="es-ES"/>
             </w:rPr>
           </w:pPr>
-          <w:hyperlink w:anchor="_Toc190874569" w:history="1">
+          <w:hyperlink w:anchor="_Toc190891502" w:history="1">
             <w:r>
               <w:rPr>
                 <w:rStyle w:val="Hipervnculo"/>
@@ -1453,7 +1464,7 @@
                 <w:noProof/>
                 <w:webHidden/>
               </w:rPr>
-              <w:instrText xml:space="preserve"> PAGEREF _Toc190874569 \h </w:instrText>
+              <w:instrText xml:space="preserve"> PAGEREF _Toc190891502 \h </w:instrText>
             </w:r>
             <w:r>
               <w:rPr>
@@ -1496,7 +1507,7 @@
               <w:lang w:val="es-ES" w:eastAsia="es-ES"/>
             </w:rPr>
           </w:pPr>
-          <w:hyperlink w:anchor="_Toc190874570" w:history="1">
+          <w:hyperlink w:anchor="_Toc190891503" w:history="1">
             <w:r>
               <w:rPr>
                 <w:rStyle w:val="Hipervnculo"/>
@@ -1526,7 +1537,7 @@
                 <w:noProof/>
                 <w:webHidden/>
               </w:rPr>
-              <w:instrText xml:space="preserve"> PAGEREF _Toc190874570 \h </w:instrText>
+              <w:instrText xml:space="preserve"> PAGEREF _Toc190891503 \h </w:instrText>
             </w:r>
             <w:r>
               <w:rPr>
@@ -1569,7 +1580,7 @@
               <w:lang w:val="es-ES" w:eastAsia="es-ES"/>
             </w:rPr>
           </w:pPr>
-          <w:hyperlink w:anchor="_Toc190874571" w:history="1">
+          <w:hyperlink w:anchor="_Toc190891504" w:history="1">
             <w:r>
               <w:rPr>
                 <w:rStyle w:val="Hipervnculo"/>
@@ -1599,7 +1610,7 @@
                 <w:noProof/>
                 <w:webHidden/>
               </w:rPr>
-              <w:instrText xml:space="preserve"> PAGEREF _Toc190874571 \h </w:instrText>
+              <w:instrText xml:space="preserve"> PAGEREF _Toc190891504 \h </w:instrText>
             </w:r>
             <w:r>
               <w:rPr>
@@ -1642,7 +1653,7 @@
               <w:lang w:val="es-ES" w:eastAsia="es-ES"/>
             </w:rPr>
           </w:pPr>
-          <w:hyperlink w:anchor="_Toc190874572" w:history="1">
+          <w:hyperlink w:anchor="_Toc190891505" w:history="1">
             <w:r>
               <w:rPr>
                 <w:rStyle w:val="Hipervnculo"/>
@@ -1672,7 +1683,7 @@
                 <w:noProof/>
                 <w:webHidden/>
               </w:rPr>
-              <w:instrText xml:space="preserve"> PAGEREF _Toc190874572 \h </w:instrText>
+              <w:instrText xml:space="preserve"> PAGEREF _Toc190891505 \h </w:instrText>
             </w:r>
             <w:r>
               <w:rPr>
@@ -1715,7 +1726,7 @@
               <w:lang w:val="es-ES" w:eastAsia="es-ES"/>
             </w:rPr>
           </w:pPr>
-          <w:hyperlink w:anchor="_Toc190874573" w:history="1">
+          <w:hyperlink w:anchor="_Toc190891506" w:history="1">
             <w:r>
               <w:rPr>
                 <w:rStyle w:val="Hipervnculo"/>
@@ -1745,7 +1756,7 @@
                 <w:noProof/>
                 <w:webHidden/>
               </w:rPr>
-              <w:instrText xml:space="preserve"> PAGEREF _Toc190874573 \h </w:instrText>
+              <w:instrText xml:space="preserve"> PAGEREF _Toc190891506 \h </w:instrText>
             </w:r>
             <w:r>
               <w:rPr>
@@ -1788,7 +1799,7 @@
               <w:lang w:val="es-ES" w:eastAsia="es-ES"/>
             </w:rPr>
           </w:pPr>
-          <w:hyperlink w:anchor="_Toc190874574" w:history="1">
+          <w:hyperlink w:anchor="_Toc190891507" w:history="1">
             <w:r>
               <w:rPr>
                 <w:rStyle w:val="Hipervnculo"/>
@@ -1818,7 +1829,7 @@
                 <w:noProof/>
                 <w:webHidden/>
               </w:rPr>
-              <w:instrText xml:space="preserve"> PAGEREF _Toc190874574 \h </w:instrText>
+              <w:instrText xml:space="preserve"> PAGEREF _Toc190891507 \h </w:instrText>
             </w:r>
             <w:r>
               <w:rPr>
@@ -1913,7 +1924,7 @@
           <w:lang w:val="en-US"/>
         </w:rPr>
       </w:pPr>
-      <w:bookmarkStart w:id="1" w:name="_Toc190874562"/>
+      <w:bookmarkStart w:id="1" w:name="_Toc190891495"/>
       <w:r>
         <w:rPr>
           <w:rFonts w:cstheme="majorHAnsi"/>
@@ -1921,6 +1932,7 @@
           <w:bCs/>
           <w:color w:val="auto"/>
         </w:rPr>
+        <w:lastRenderedPageBreak/>
         <w:t>Executive Summary</w:t>
       </w:r>
       <w:bookmarkEnd w:id="1"/>
@@ -1991,7 +2003,7 @@
           <w:color w:val="auto"/>
         </w:rPr>
       </w:pPr>
-      <w:bookmarkStart w:id="2" w:name="_Toc190874563"/>
+      <w:bookmarkStart w:id="2" w:name="_Toc190891496"/>
       <w:r>
         <w:rPr>
           <w:rFonts w:cstheme="majorHAnsi"/>
@@ -2137,7 +2149,13 @@
               <w:jc w:val="center"/>
             </w:pPr>
             <w:r>
-              <w:t>Intial version – all sections added</w:t>
+              <w:t>In</w:t>
+            </w:r>
+            <w:r>
+              <w:t>i</w:t>
+            </w:r>
+            <w:r>
+              <w:t>tial version – all sections added</w:t>
             </w:r>
           </w:p>
         </w:tc>
@@ -2205,7 +2223,7 @@
           <w:color w:val="auto"/>
         </w:rPr>
       </w:pPr>
-      <w:bookmarkStart w:id="3" w:name="_Toc190874564"/>
+      <w:bookmarkStart w:id="3" w:name="_Toc190891497"/>
       <w:r>
         <w:rPr>
           <w:rFonts w:cstheme="majorHAnsi"/>
@@ -2253,7 +2271,14 @@
         <w:rPr>
           <w:lang w:val="es-ES"/>
         </w:rPr>
-        <w:t>A key component of this document is the collective declaration by all members, affirming their commitment to working together, understanding the course syllabus, and striving for a specified academic achievement. This commitment is essential for maintaining focus and aligning our efforts with the expected learning outcomes.</w:t>
+        <w:t xml:space="preserve">A key component of this document is the collective declaration by all members, affirming their commitment to working together, understanding the course syllabus, and striving </w:t>
+      </w:r>
+      <w:r>
+        <w:rPr>
+          <w:lang w:val="es-ES"/>
+        </w:rPr>
+        <w:lastRenderedPageBreak/>
+        <w:t>for a specified academic achievement. This commitment is essential for maintaining focus and aligning our efforts with the expected learning outcomes.</w:t>
       </w:r>
     </w:p>
     <w:p>
@@ -2310,7 +2335,7 @@
           <w:color w:val="auto"/>
         </w:rPr>
       </w:pPr>
-      <w:bookmarkStart w:id="4" w:name="_Toc190874565"/>
+      <w:bookmarkStart w:id="4" w:name="_Toc190891498"/>
       <w:r>
         <w:rPr>
           <w:rFonts w:cstheme="majorHAnsi"/>
@@ -2332,7 +2357,7 @@
           <w:color w:val="auto"/>
         </w:rPr>
       </w:pPr>
-      <w:bookmarkStart w:id="5" w:name="_Toc190874566"/>
+      <w:bookmarkStart w:id="5" w:name="_Toc190891499"/>
       <w:r>
         <w:rPr>
           <w:rFonts w:cstheme="majorHAnsi"/>
@@ -2360,7 +2385,7 @@
           <w:color w:val="auto"/>
         </w:rPr>
       </w:pPr>
-      <w:bookmarkStart w:id="6" w:name="_Toc190874567"/>
+      <w:bookmarkStart w:id="6" w:name="_Toc190891500"/>
       <w:r>
         <w:rPr>
           <w:rFonts w:cstheme="majorHAnsi"/>
@@ -2681,6 +2706,7 @@
                 <w:szCs w:val="22"/>
                 <w:bdr w:val="none" w:sz="0" w:space="0" w:color="auto" w:frame="1"/>
               </w:rPr>
+              <w:lastRenderedPageBreak/>
               <w:drawing>
                 <wp:inline distT="0" distB="0" distL="0" distR="0" wp14:anchorId="35F43DA0" wp14:editId="75ECEA4E">
                   <wp:extent cx="905738" cy="1226820"/>
@@ -3017,7 +3043,7 @@
           <w:color w:val="auto"/>
         </w:rPr>
       </w:pPr>
-      <w:bookmarkStart w:id="7" w:name="_Toc190874568"/>
+      <w:bookmarkStart w:id="7" w:name="_Toc190891501"/>
       <w:r>
         <w:rPr>
           <w:rFonts w:cstheme="majorHAnsi"/>
@@ -3045,7 +3071,7 @@
           <w:color w:val="auto"/>
         </w:rPr>
       </w:pPr>
-      <w:bookmarkStart w:id="8" w:name="_Toc190874569"/>
+      <w:bookmarkStart w:id="8" w:name="_Toc190891502"/>
       <w:r>
         <w:rPr>
           <w:rFonts w:cstheme="majorHAnsi"/>
@@ -3259,7 +3285,7 @@
           <w:color w:val="auto"/>
         </w:rPr>
       </w:pPr>
-      <w:bookmarkStart w:id="9" w:name="_Toc190874570"/>
+      <w:bookmarkStart w:id="9" w:name="_Toc190891503"/>
       <w:r>
         <w:rPr>
           <w:rFonts w:cstheme="majorHAnsi"/>
@@ -3299,19 +3325,6 @@
     </w:p>
     <w:p>
       <w:pPr>
-        <w:rPr>
-          <w:lang w:val="es-ES"/>
-        </w:rPr>
-      </w:pPr>
-      <w:r>
-        <w:rPr>
-          <w:lang w:val="es-ES"/>
-        </w:rPr>
-        <w:br/>
-      </w:r>
-    </w:p>
-    <w:p>
-      <w:pPr>
         <w:numPr>
           <w:ilvl w:val="0"/>
           <w:numId w:val="5"/>
@@ -3392,7 +3405,7 @@
           <w:color w:val="auto"/>
         </w:rPr>
       </w:pPr>
-      <w:bookmarkStart w:id="10" w:name="_Toc190874571"/>
+      <w:bookmarkStart w:id="10" w:name="_Toc190891504"/>
       <w:r>
         <w:rPr>
           <w:rFonts w:cstheme="majorHAnsi"/>
@@ -3501,7 +3514,7 @@
           <w:color w:val="auto"/>
         </w:rPr>
       </w:pPr>
-      <w:bookmarkStart w:id="11" w:name="_Toc190874572"/>
+      <w:bookmarkStart w:id="11" w:name="_Toc190891505"/>
       <w:r>
         <w:rPr>
           <w:rFonts w:cstheme="majorHAnsi"/>
@@ -3623,7 +3636,7 @@
           <w:color w:val="auto"/>
         </w:rPr>
       </w:pPr>
-      <w:bookmarkStart w:id="12" w:name="_Toc190874573"/>
+      <w:bookmarkStart w:id="12" w:name="_Toc190891506"/>
       <w:r>
         <w:rPr>
           <w:rFonts w:cstheme="majorHAnsi"/>
@@ -3656,7 +3669,7 @@
           <w:lang w:val="en-US"/>
         </w:rPr>
       </w:pPr>
-      <w:bookmarkStart w:id="13" w:name="_Toc190874574"/>
+      <w:bookmarkStart w:id="13" w:name="_Toc190891507"/>
       <w:r>
         <w:rPr>
           <w:rFonts w:cstheme="majorHAnsi"/>
@@ -4379,17 +4392,17 @@
   <w:abstractNum w:abstractNumId="4" w15:restartNumberingAfterBreak="0">
     <w:nsid w:val="61F41D7F"/>
     <w:multiLevelType w:val="hybridMultilevel"/>
-    <w:tmpl w:val="2F625382"/>
-    <w:lvl w:ilvl="0" w:tplc="B464F6FE">
-      <w:start w:val="1"/>
+    <w:tmpl w:val="396AF546"/>
+    <w:lvl w:ilvl="0" w:tplc="FFFFFFFF">
       <w:numFmt w:val="bullet"/>
-      <w:lvlText w:val="-"/>
+      <w:lvlText w:val="•"/>
       <w:lvlJc w:val="left"/>
       <w:pPr>
         <w:ind w:left="720" w:hanging="360"/>
       </w:pPr>
       <w:rPr>
-        <w:rFonts w:ascii="Aptos" w:eastAsiaTheme="minorHAnsi" w:hAnsi="Aptos" w:cstheme="minorBidi" w:hint="default"/>
+        <w:rFonts w:hint="default"/>
+        <w:lang w:val="en-US" w:eastAsia="en-US" w:bidi="ar-SA"/>
       </w:rPr>
     </w:lvl>
     <w:lvl w:ilvl="1" w:tplc="0C0A0003" w:tentative="1">
@@ -6311,9 +6324,12 @@
     <w:rsidRoot w:val="00C2583F"/>
     <w:rsid w:val="00097F41"/>
     <w:rsid w:val="001B409E"/>
+    <w:rsid w:val="006E5185"/>
     <w:rsid w:val="008275DB"/>
+    <w:rsid w:val="00AC024F"/>
     <w:rsid w:val="00C2583F"/>
     <w:rsid w:val="00F70E94"/>
+    <w:rsid w:val="00F97CA3"/>
   </w:rsids>
   <m:mathPr>
     <m:mathFont m:val="Cambria Math"/>

</xml_diff>